<commit_message>
Xây dựng logic phần header
</commit_message>
<xml_diff>
--- a/Các bước thực hiện 1 dự án REACT.docx
+++ b/Các bước thực hiện 1 dự án REACT.docx
@@ -28,6 +28,11 @@
       </w:r>
       <w:r>
         <w:t>r và xây dựng cơ chế tải Layout cho dự án ( Tạo thêm thư mục routes, Pages, components / Layout các kiểu)</w:t>
+      </w:r>
+    </w:p>
+    <w:p>
+      <w:r>
+        <w:t>Phím tắt để xóa những thứ k cần import: Alt + Shift + O</w:t>
       </w:r>
     </w:p>
     <w:sectPr>

</xml_diff>

<commit_message>
Custom hook useDebounce để gọi xử lý search
</commit_message>
<xml_diff>
--- a/Các bước thực hiện 1 dự án REACT.docx
+++ b/Các bước thực hiện 1 dự án REACT.docx
@@ -33,6 +33,39 @@
     <w:p>
       <w:r>
         <w:t>Phím tắt để xóa những thứ k cần import: Alt + Shift + O</w:t>
+      </w:r>
+    </w:p>
+    <w:p>
+      <w:pPr>
+        <w:rPr>
+          <w:b/>
+          <w:bCs/>
+        </w:rPr>
+      </w:pPr>
+      <w:r>
+        <w:t xml:space="preserve">Khi một chuỗi hành động xảy ra liên tục nhưng chỉ muốn lấy hành động cuối cùng thì ta sử dụng </w:t>
+      </w:r>
+      <w:r>
+        <w:rPr>
+          <w:b/>
+          <w:bCs/>
+        </w:rPr>
+        <w:t>“debounce”</w:t>
+      </w:r>
+    </w:p>
+    <w:p>
+      <w:r>
+        <w:t xml:space="preserve">Khi nhận input từ người dùng rồi thực hiện fetch API thì nên thêm hàm </w:t>
+      </w:r>
+      <w:r>
+        <w:rPr>
+          <w:b/>
+          <w:bCs/>
+        </w:rPr>
+        <w:t>“encodeURIComponent(value)”</w:t>
+      </w:r>
+      <w:r>
+        <w:t xml:space="preserve"> để biến những ký tự người dùng nhập đã quy định có sẵn trong URL thành chuỗi hash, khiến API k bị lỗi</w:t>
       </w:r>
     </w:p>
     <w:sectPr>

</xml_diff>

<commit_message>
Thêm favicon, sửa title web, chỉnh scrollbar
</commit_message>
<xml_diff>
--- a/Các bước thực hiện 1 dự án REACT.docx
+++ b/Các bước thực hiện 1 dự án REACT.docx
@@ -3,6 +3,13 @@
 <w:document xmlns:wpc="http://schemas.microsoft.com/office/word/2010/wordprocessingCanvas" xmlns:cx="http://schemas.microsoft.com/office/drawing/2014/chartex" xmlns:cx1="http://schemas.microsoft.com/office/drawing/2015/9/8/chartex" xmlns:cx2="http://schemas.microsoft.com/office/drawing/2015/10/21/chartex" xmlns:cx3="http://schemas.microsoft.com/office/drawing/2016/5/9/chartex" xmlns:cx4="http://schemas.microsoft.com/office/drawing/2016/5/10/chartex" xmlns:cx5="http://schemas.microsoft.com/office/drawing/2016/5/11/chartex" xmlns:cx6="http://schemas.microsoft.com/office/drawing/2016/5/12/chartex" xmlns:cx7="http://schemas.microsoft.com/office/drawing/2016/5/13/chartex" xmlns:cx8="http://schemas.microsoft.com/office/drawing/2016/5/14/chartex" xmlns:mc="http://schemas.openxmlformats.org/markup-compatibility/2006" xmlns:aink="http://schemas.microsoft.com/office/drawing/2016/ink" xmlns:am3d="http://schemas.microsoft.com/office/drawing/2017/model3d" xmlns:o="urn:schemas-microsoft-com:office:office" xmlns:oel="http://schemas.microsoft.com/office/2019/extlst" xmlns:r="http://schemas.openxmlformats.org/officeDocument/2006/relationships" xmlns:m="http://schemas.openxmlformats.org/officeDocument/2006/math" xmlns:v="urn:schemas-microsoft-com:vml" xmlns:wp14="http://schemas.microsoft.com/office/word/2010/wordprocessingDrawing" xmlns:wp="http://schemas.openxmlformats.org/drawingml/2006/wordprocessingDrawing" xmlns:w10="urn:schemas-microsoft-com:office:word" xmlns:w="http://schemas.openxmlformats.org/wordprocessingml/2006/main" xmlns:w14="http://schemas.microsoft.com/office/word/2010/wordml" xmlns:w15="http://schemas.microsoft.com/office/word/2012/wordml" xmlns:w16cex="http://schemas.microsoft.com/office/word/2018/wordml/cex" xmlns:w16cid="http://schemas.microsoft.com/office/word/2016/wordml/cid" xmlns:w16="http://schemas.microsoft.com/office/word/2018/wordml" xmlns:w16sdtdh="http://schemas.microsoft.com/office/word/2020/wordml/sdtdatahash" xmlns:w16se="http://schemas.microsoft.com/office/word/2015/wordml/symex" xmlns:wpg="http://schemas.microsoft.com/office/word/2010/wordprocessingGroup" xmlns:wpi="http://schemas.microsoft.com/office/word/2010/wordprocessingInk" xmlns:wne="http://schemas.microsoft.com/office/word/2006/wordml" xmlns:wps="http://schemas.microsoft.com/office/word/2010/wordprocessingShape" mc:Ignorable="w14 w15 w16se w16cid w16 w16cex w16sdtdh wp14">
   <w:body>
     <w:p>
+      <w:pPr>
+        <w:pStyle w:val="ListParagraph"/>
+        <w:numPr>
+          <w:ilvl w:val="0"/>
+          <w:numId w:val="2"/>
+        </w:numPr>
+      </w:pPr>
       <w:r>
         <w:t>Các bước thực hiện 1 dự án REACT</w:t>
       </w:r>
@@ -31,12 +38,24 @@
       </w:r>
     </w:p>
     <w:p>
+      <w:pPr>
+        <w:pStyle w:val="ListParagraph"/>
+        <w:numPr>
+          <w:ilvl w:val="0"/>
+          <w:numId w:val="2"/>
+        </w:numPr>
+      </w:pPr>
       <w:r>
         <w:t>Phím tắt để xóa những thứ k cần import: Alt + Shift + O</w:t>
       </w:r>
     </w:p>
     <w:p>
       <w:pPr>
+        <w:pStyle w:val="ListParagraph"/>
+        <w:numPr>
+          <w:ilvl w:val="0"/>
+          <w:numId w:val="2"/>
+        </w:numPr>
         <w:rPr>
           <w:b/>
           <w:bCs/>
@@ -54,6 +73,13 @@
       </w:r>
     </w:p>
     <w:p>
+      <w:pPr>
+        <w:pStyle w:val="ListParagraph"/>
+        <w:numPr>
+          <w:ilvl w:val="0"/>
+          <w:numId w:val="2"/>
+        </w:numPr>
+      </w:pPr>
       <w:r>
         <w:t xml:space="preserve">Khi nhận input từ người dùng rồi thực hiện fetch API thì nên thêm hàm </w:t>
       </w:r>
@@ -68,6 +94,39 @@
         <w:t xml:space="preserve"> để biến những ký tự người dùng nhập đã quy định có sẵn trong URL thành chuỗi hash, khiến API k bị lỗi</w:t>
       </w:r>
     </w:p>
+    <w:p>
+      <w:pPr>
+        <w:pStyle w:val="ListParagraph"/>
+        <w:numPr>
+          <w:ilvl w:val="0"/>
+          <w:numId w:val="2"/>
+        </w:numPr>
+      </w:pPr>
+      <w:r>
+        <w:t>Muốn css scrollbar cho web thì vô trong body, chỉnh overflow-y: overlay để thanh cuộn nổi lên trên, sau đó muốn copy scrollbar của cái web nào thì vô body của web đó rồi kéo xuống phần pseudo-scroll để copy hết mấy cái css scroll</w:t>
+      </w:r>
+    </w:p>
+    <w:p>
+      <w:pPr>
+        <w:pStyle w:val="ListParagraph"/>
+        <w:numPr>
+          <w:ilvl w:val="0"/>
+          <w:numId w:val="2"/>
+        </w:numPr>
+      </w:pPr>
+      <w:r>
+        <w:t>Muốn lấy favicon của cái web nào thì gõ thêm /favicon.ico vào sau đường dẫn chính (home)</w:t>
+      </w:r>
+    </w:p>
+    <w:p>
+      <w:r>
+        <w:t xml:space="preserve">Ví dụ: </w:t>
+      </w:r>
+      <w:r>
+        <w:t>https://www.tiktok.com/favicon.ico</w:t>
+      </w:r>
+    </w:p>
+    <w:p/>
     <w:sectPr>
       <w:pgSz w:w="12240" w:h="15840"/>
       <w:pgMar w:top="1440" w:right="1440" w:bottom="1440" w:left="1440" w:header="720" w:footer="720" w:gutter="0"/>
@@ -76,6 +135,218 @@
     </w:sectPr>
   </w:body>
 </w:document>
+</file>
+
+<file path=word/numbering.xml><?xml version="1.0" encoding="utf-8"?>
+<w:numbering xmlns:wpc="http://schemas.microsoft.com/office/word/2010/wordprocessingCanvas" xmlns:cx="http://schemas.microsoft.com/office/drawing/2014/chartex" xmlns:cx1="http://schemas.microsoft.com/office/drawing/2015/9/8/chartex" xmlns:cx2="http://schemas.microsoft.com/office/drawing/2015/10/21/chartex" xmlns:cx3="http://schemas.microsoft.com/office/drawing/2016/5/9/chartex" xmlns:cx4="http://schemas.microsoft.com/office/drawing/2016/5/10/chartex" xmlns:cx5="http://schemas.microsoft.com/office/drawing/2016/5/11/chartex" xmlns:cx6="http://schemas.microsoft.com/office/drawing/2016/5/12/chartex" xmlns:cx7="http://schemas.microsoft.com/office/drawing/2016/5/13/chartex" xmlns:cx8="http://schemas.microsoft.com/office/drawing/2016/5/14/chartex" xmlns:mc="http://schemas.openxmlformats.org/markup-compatibility/2006" xmlns:aink="http://schemas.microsoft.com/office/drawing/2016/ink" xmlns:am3d="http://schemas.microsoft.com/office/drawing/2017/model3d" xmlns:o="urn:schemas-microsoft-com:office:office" xmlns:oel="http://schemas.microsoft.com/office/2019/extlst" xmlns:r="http://schemas.openxmlformats.org/officeDocument/2006/relationships" xmlns:m="http://schemas.openxmlformats.org/officeDocument/2006/math" xmlns:v="urn:schemas-microsoft-com:vml" xmlns:wp14="http://schemas.microsoft.com/office/word/2010/wordprocessingDrawing" xmlns:wp="http://schemas.openxmlformats.org/drawingml/2006/wordprocessingDrawing" xmlns:w10="urn:schemas-microsoft-com:office:word" xmlns:w="http://schemas.openxmlformats.org/wordprocessingml/2006/main" xmlns:w14="http://schemas.microsoft.com/office/word/2010/wordml" xmlns:w15="http://schemas.microsoft.com/office/word/2012/wordml" xmlns:w16cex="http://schemas.microsoft.com/office/word/2018/wordml/cex" xmlns:w16cid="http://schemas.microsoft.com/office/word/2016/wordml/cid" xmlns:w16="http://schemas.microsoft.com/office/word/2018/wordml" xmlns:w16sdtdh="http://schemas.microsoft.com/office/word/2020/wordml/sdtdatahash" xmlns:w16se="http://schemas.microsoft.com/office/word/2015/wordml/symex" xmlns:wpg="http://schemas.microsoft.com/office/word/2010/wordprocessingGroup" xmlns:wpi="http://schemas.microsoft.com/office/word/2010/wordprocessingInk" xmlns:wne="http://schemas.microsoft.com/office/word/2006/wordml" xmlns:wps="http://schemas.microsoft.com/office/word/2010/wordprocessingShape" mc:Ignorable="w14 w15 w16se w16cid w16 w16cex w16sdtdh wp14">
+  <w:abstractNum w:abstractNumId="0" w15:restartNumberingAfterBreak="0">
+    <w:nsid w:val="06DF4519"/>
+    <w:multiLevelType w:val="hybridMultilevel"/>
+    <w:tmpl w:val="F9C6E224"/>
+    <w:lvl w:ilvl="0" w:tplc="0409000F">
+      <w:start w:val="1"/>
+      <w:numFmt w:val="decimal"/>
+      <w:lvlText w:val="%1."/>
+      <w:lvlJc w:val="left"/>
+      <w:pPr>
+        <w:ind w:left="720" w:hanging="360"/>
+      </w:pPr>
+      <w:rPr>
+        <w:rFonts w:hint="default"/>
+      </w:rPr>
+    </w:lvl>
+    <w:lvl w:ilvl="1" w:tplc="04090019" w:tentative="1">
+      <w:start w:val="1"/>
+      <w:numFmt w:val="lowerLetter"/>
+      <w:lvlText w:val="%2."/>
+      <w:lvlJc w:val="left"/>
+      <w:pPr>
+        <w:ind w:left="1440" w:hanging="360"/>
+      </w:pPr>
+    </w:lvl>
+    <w:lvl w:ilvl="2" w:tplc="0409001B" w:tentative="1">
+      <w:start w:val="1"/>
+      <w:numFmt w:val="lowerRoman"/>
+      <w:lvlText w:val="%3."/>
+      <w:lvlJc w:val="right"/>
+      <w:pPr>
+        <w:ind w:left="2160" w:hanging="180"/>
+      </w:pPr>
+    </w:lvl>
+    <w:lvl w:ilvl="3" w:tplc="0409000F" w:tentative="1">
+      <w:start w:val="1"/>
+      <w:numFmt w:val="decimal"/>
+      <w:lvlText w:val="%4."/>
+      <w:lvlJc w:val="left"/>
+      <w:pPr>
+        <w:ind w:left="2880" w:hanging="360"/>
+      </w:pPr>
+    </w:lvl>
+    <w:lvl w:ilvl="4" w:tplc="04090019" w:tentative="1">
+      <w:start w:val="1"/>
+      <w:numFmt w:val="lowerLetter"/>
+      <w:lvlText w:val="%5."/>
+      <w:lvlJc w:val="left"/>
+      <w:pPr>
+        <w:ind w:left="3600" w:hanging="360"/>
+      </w:pPr>
+    </w:lvl>
+    <w:lvl w:ilvl="5" w:tplc="0409001B" w:tentative="1">
+      <w:start w:val="1"/>
+      <w:numFmt w:val="lowerRoman"/>
+      <w:lvlText w:val="%6."/>
+      <w:lvlJc w:val="right"/>
+      <w:pPr>
+        <w:ind w:left="4320" w:hanging="180"/>
+      </w:pPr>
+    </w:lvl>
+    <w:lvl w:ilvl="6" w:tplc="0409000F" w:tentative="1">
+      <w:start w:val="1"/>
+      <w:numFmt w:val="decimal"/>
+      <w:lvlText w:val="%7."/>
+      <w:lvlJc w:val="left"/>
+      <w:pPr>
+        <w:ind w:left="5040" w:hanging="360"/>
+      </w:pPr>
+    </w:lvl>
+    <w:lvl w:ilvl="7" w:tplc="04090019" w:tentative="1">
+      <w:start w:val="1"/>
+      <w:numFmt w:val="lowerLetter"/>
+      <w:lvlText w:val="%8."/>
+      <w:lvlJc w:val="left"/>
+      <w:pPr>
+        <w:ind w:left="5760" w:hanging="360"/>
+      </w:pPr>
+    </w:lvl>
+    <w:lvl w:ilvl="8" w:tplc="0409001B" w:tentative="1">
+      <w:start w:val="1"/>
+      <w:numFmt w:val="lowerRoman"/>
+      <w:lvlText w:val="%9."/>
+      <w:lvlJc w:val="right"/>
+      <w:pPr>
+        <w:ind w:left="6480" w:hanging="180"/>
+      </w:pPr>
+    </w:lvl>
+  </w:abstractNum>
+  <w:abstractNum w:abstractNumId="1" w15:restartNumberingAfterBreak="0">
+    <w:nsid w:val="6F402F81"/>
+    <w:multiLevelType w:val="hybridMultilevel"/>
+    <w:tmpl w:val="A838DA44"/>
+    <w:lvl w:ilvl="0" w:tplc="28602E24">
+      <w:numFmt w:val="bullet"/>
+      <w:lvlText w:val="-"/>
+      <w:lvlJc w:val="left"/>
+      <w:pPr>
+        <w:ind w:left="720" w:hanging="360"/>
+      </w:pPr>
+      <w:rPr>
+        <w:rFonts w:ascii="Calibri" w:eastAsiaTheme="minorHAnsi" w:hAnsi="Calibri" w:cs="Calibri" w:hint="default"/>
+      </w:rPr>
+    </w:lvl>
+    <w:lvl w:ilvl="1" w:tplc="04090003" w:tentative="1">
+      <w:start w:val="1"/>
+      <w:numFmt w:val="bullet"/>
+      <w:lvlText w:val="o"/>
+      <w:lvlJc w:val="left"/>
+      <w:pPr>
+        <w:ind w:left="1440" w:hanging="360"/>
+      </w:pPr>
+      <w:rPr>
+        <w:rFonts w:ascii="Courier New" w:hAnsi="Courier New" w:cs="Courier New" w:hint="default"/>
+      </w:rPr>
+    </w:lvl>
+    <w:lvl w:ilvl="2" w:tplc="04090005" w:tentative="1">
+      <w:start w:val="1"/>
+      <w:numFmt w:val="bullet"/>
+      <w:lvlText w:val=""/>
+      <w:lvlJc w:val="left"/>
+      <w:pPr>
+        <w:ind w:left="2160" w:hanging="360"/>
+      </w:pPr>
+      <w:rPr>
+        <w:rFonts w:ascii="Wingdings" w:hAnsi="Wingdings" w:hint="default"/>
+      </w:rPr>
+    </w:lvl>
+    <w:lvl w:ilvl="3" w:tplc="04090001" w:tentative="1">
+      <w:start w:val="1"/>
+      <w:numFmt w:val="bullet"/>
+      <w:lvlText w:val=""/>
+      <w:lvlJc w:val="left"/>
+      <w:pPr>
+        <w:ind w:left="2880" w:hanging="360"/>
+      </w:pPr>
+      <w:rPr>
+        <w:rFonts w:ascii="Symbol" w:hAnsi="Symbol" w:hint="default"/>
+      </w:rPr>
+    </w:lvl>
+    <w:lvl w:ilvl="4" w:tplc="04090003" w:tentative="1">
+      <w:start w:val="1"/>
+      <w:numFmt w:val="bullet"/>
+      <w:lvlText w:val="o"/>
+      <w:lvlJc w:val="left"/>
+      <w:pPr>
+        <w:ind w:left="3600" w:hanging="360"/>
+      </w:pPr>
+      <w:rPr>
+        <w:rFonts w:ascii="Courier New" w:hAnsi="Courier New" w:cs="Courier New" w:hint="default"/>
+      </w:rPr>
+    </w:lvl>
+    <w:lvl w:ilvl="5" w:tplc="04090005" w:tentative="1">
+      <w:start w:val="1"/>
+      <w:numFmt w:val="bullet"/>
+      <w:lvlText w:val=""/>
+      <w:lvlJc w:val="left"/>
+      <w:pPr>
+        <w:ind w:left="4320" w:hanging="360"/>
+      </w:pPr>
+      <w:rPr>
+        <w:rFonts w:ascii="Wingdings" w:hAnsi="Wingdings" w:hint="default"/>
+      </w:rPr>
+    </w:lvl>
+    <w:lvl w:ilvl="6" w:tplc="04090001" w:tentative="1">
+      <w:start w:val="1"/>
+      <w:numFmt w:val="bullet"/>
+      <w:lvlText w:val=""/>
+      <w:lvlJc w:val="left"/>
+      <w:pPr>
+        <w:ind w:left="5040" w:hanging="360"/>
+      </w:pPr>
+      <w:rPr>
+        <w:rFonts w:ascii="Symbol" w:hAnsi="Symbol" w:hint="default"/>
+      </w:rPr>
+    </w:lvl>
+    <w:lvl w:ilvl="7" w:tplc="04090003" w:tentative="1">
+      <w:start w:val="1"/>
+      <w:numFmt w:val="bullet"/>
+      <w:lvlText w:val="o"/>
+      <w:lvlJc w:val="left"/>
+      <w:pPr>
+        <w:ind w:left="5760" w:hanging="360"/>
+      </w:pPr>
+      <w:rPr>
+        <w:rFonts w:ascii="Courier New" w:hAnsi="Courier New" w:cs="Courier New" w:hint="default"/>
+      </w:rPr>
+    </w:lvl>
+    <w:lvl w:ilvl="8" w:tplc="04090005" w:tentative="1">
+      <w:start w:val="1"/>
+      <w:numFmt w:val="bullet"/>
+      <w:lvlText w:val=""/>
+      <w:lvlJc w:val="left"/>
+      <w:pPr>
+        <w:ind w:left="6480" w:hanging="360"/>
+      </w:pPr>
+      <w:rPr>
+        <w:rFonts w:ascii="Wingdings" w:hAnsi="Wingdings" w:hint="default"/>
+      </w:rPr>
+    </w:lvl>
+  </w:abstractNum>
+  <w:num w:numId="1" w16cid:durableId="566375831">
+    <w:abstractNumId w:val="1"/>
+  </w:num>
+  <w:num w:numId="2" w16cid:durableId="1152916177">
+    <w:abstractNumId w:val="0"/>
+  </w:num>
+</w:numbering>
 </file>
 
 <file path=word/styles.xml><?xml version="1.0" encoding="utf-8"?>
@@ -504,6 +775,17 @@
     <w:semiHidden/>
     <w:unhideWhenUsed/>
   </w:style>
+  <w:style w:type="paragraph" w:styleId="ListParagraph">
+    <w:name w:val="List Paragraph"/>
+    <w:basedOn w:val="Normal"/>
+    <w:uiPriority w:val="34"/>
+    <w:qFormat/>
+    <w:rsid w:val="00DF5DAE"/>
+    <w:pPr>
+      <w:ind w:left="720"/>
+      <w:contextualSpacing/>
+    </w:pPr>
+  </w:style>
 </w:styles>
 </file>
 

</xml_diff>

<commit_message>
Áp Dụng PropTypes Vào Dự Án Tiktok
</commit_message>
<xml_diff>
--- a/Các bước thực hiện 1 dự án REACT.docx
+++ b/Các bước thực hiện 1 dự án REACT.docx
@@ -10,31 +10,357 @@
           <w:numId w:val="2"/>
         </w:numPr>
       </w:pPr>
-      <w:r>
-        <w:t>Các bước thực hiện 1 dự án REACT</w:t>
+      <w:proofErr w:type="spellStart"/>
+      <w:r>
+        <w:t>Các</w:t>
+      </w:r>
+      <w:proofErr w:type="spellEnd"/>
+      <w:r>
+        <w:t xml:space="preserve"> </w:t>
+      </w:r>
+      <w:proofErr w:type="spellStart"/>
+      <w:r>
+        <w:t>bước</w:t>
+      </w:r>
+      <w:proofErr w:type="spellEnd"/>
+      <w:r>
+        <w:t xml:space="preserve"> </w:t>
+      </w:r>
+      <w:proofErr w:type="spellStart"/>
+      <w:r>
+        <w:t>thực</w:t>
+      </w:r>
+      <w:proofErr w:type="spellEnd"/>
+      <w:r>
+        <w:t xml:space="preserve"> </w:t>
+      </w:r>
+      <w:proofErr w:type="spellStart"/>
+      <w:r>
+        <w:t>hiện</w:t>
+      </w:r>
+      <w:proofErr w:type="spellEnd"/>
+      <w:r>
+        <w:t xml:space="preserve"> 1 </w:t>
+      </w:r>
+      <w:proofErr w:type="spellStart"/>
+      <w:r>
+        <w:t>dự</w:t>
+      </w:r>
+      <w:proofErr w:type="spellEnd"/>
+      <w:r>
+        <w:t xml:space="preserve"> </w:t>
+      </w:r>
+      <w:proofErr w:type="spellStart"/>
+      <w:r>
+        <w:t>án</w:t>
+      </w:r>
+      <w:proofErr w:type="spellEnd"/>
+      <w:r>
+        <w:t xml:space="preserve"> REACT</w:t>
       </w:r>
     </w:p>
     <w:p>
-      <w:r>
-        <w:t>Bước 1: Cài đặt Custumize-cra để tùy chỉnh cấu hình webpack</w:t>
+      <w:proofErr w:type="spellStart"/>
+      <w:r>
+        <w:t>Bước</w:t>
+      </w:r>
+      <w:proofErr w:type="spellEnd"/>
+      <w:r>
+        <w:t xml:space="preserve"> 1: </w:t>
+      </w:r>
+      <w:proofErr w:type="spellStart"/>
+      <w:r>
+        <w:t>Cài</w:t>
+      </w:r>
+      <w:proofErr w:type="spellEnd"/>
+      <w:r>
+        <w:t xml:space="preserve"> </w:t>
+      </w:r>
+      <w:proofErr w:type="spellStart"/>
+      <w:r>
+        <w:t>đặt</w:t>
+      </w:r>
+      <w:proofErr w:type="spellEnd"/>
+      <w:r>
+        <w:t xml:space="preserve"> </w:t>
+      </w:r>
+      <w:proofErr w:type="spellStart"/>
+      <w:r>
+        <w:t>Custumize-cra</w:t>
+      </w:r>
+      <w:proofErr w:type="spellEnd"/>
+      <w:r>
+        <w:t xml:space="preserve"> </w:t>
+      </w:r>
+      <w:proofErr w:type="spellStart"/>
+      <w:r>
+        <w:t>để</w:t>
+      </w:r>
+      <w:proofErr w:type="spellEnd"/>
+      <w:r>
+        <w:t xml:space="preserve"> </w:t>
+      </w:r>
+      <w:proofErr w:type="spellStart"/>
+      <w:r>
+        <w:t>tùy</w:t>
+      </w:r>
+      <w:proofErr w:type="spellEnd"/>
+      <w:r>
+        <w:t xml:space="preserve"> </w:t>
+      </w:r>
+      <w:proofErr w:type="spellStart"/>
+      <w:r>
+        <w:t>chỉnh</w:t>
+      </w:r>
+      <w:proofErr w:type="spellEnd"/>
+      <w:r>
+        <w:t xml:space="preserve"> </w:t>
+      </w:r>
+      <w:proofErr w:type="spellStart"/>
+      <w:r>
+        <w:t>cấu</w:t>
+      </w:r>
+      <w:proofErr w:type="spellEnd"/>
+      <w:r>
+        <w:t xml:space="preserve"> </w:t>
+      </w:r>
+      <w:proofErr w:type="spellStart"/>
+      <w:r>
+        <w:t>hình</w:t>
+      </w:r>
+      <w:proofErr w:type="spellEnd"/>
+      <w:r>
+        <w:t xml:space="preserve"> webpack</w:t>
       </w:r>
     </w:p>
     <w:p>
-      <w:r>
-        <w:t xml:space="preserve">Bước 2: Cài đặt babel plugin module resolver </w:t>
+      <w:proofErr w:type="spellStart"/>
+      <w:r>
+        <w:t>Bước</w:t>
+      </w:r>
+      <w:proofErr w:type="spellEnd"/>
+      <w:r>
+        <w:t xml:space="preserve"> 2: </w:t>
+      </w:r>
+      <w:proofErr w:type="spellStart"/>
+      <w:r>
+        <w:t>Cài</w:t>
+      </w:r>
+      <w:proofErr w:type="spellEnd"/>
+      <w:r>
+        <w:t xml:space="preserve"> </w:t>
+      </w:r>
+      <w:proofErr w:type="spellStart"/>
+      <w:r>
+        <w:t>đặt</w:t>
+      </w:r>
+      <w:proofErr w:type="spellEnd"/>
+      <w:r>
+        <w:t xml:space="preserve"> babel plugin module resolver </w:t>
       </w:r>
     </w:p>
     <w:p>
-      <w:r>
-        <w:t xml:space="preserve">Bước 3: Cài đặt cấu hình Prettiter </w:t>
+      <w:proofErr w:type="spellStart"/>
+      <w:r>
+        <w:t>Bước</w:t>
+      </w:r>
+      <w:proofErr w:type="spellEnd"/>
+      <w:r>
+        <w:t xml:space="preserve"> 3: </w:t>
+      </w:r>
+      <w:proofErr w:type="spellStart"/>
+      <w:r>
+        <w:t>Cài</w:t>
+      </w:r>
+      <w:proofErr w:type="spellEnd"/>
+      <w:r>
+        <w:t xml:space="preserve"> </w:t>
+      </w:r>
+      <w:proofErr w:type="spellStart"/>
+      <w:r>
+        <w:t>đặt</w:t>
+      </w:r>
+      <w:proofErr w:type="spellEnd"/>
+      <w:r>
+        <w:t xml:space="preserve"> </w:t>
+      </w:r>
+      <w:proofErr w:type="spellStart"/>
+      <w:r>
+        <w:t>cấu</w:t>
+      </w:r>
+      <w:proofErr w:type="spellEnd"/>
+      <w:r>
+        <w:t xml:space="preserve"> </w:t>
+      </w:r>
+      <w:proofErr w:type="spellStart"/>
+      <w:r>
+        <w:t>hình</w:t>
+      </w:r>
+      <w:proofErr w:type="spellEnd"/>
+      <w:r>
+        <w:t xml:space="preserve"> </w:t>
+      </w:r>
+      <w:proofErr w:type="spellStart"/>
+      <w:r>
+        <w:t>Prettiter</w:t>
+      </w:r>
+      <w:proofErr w:type="spellEnd"/>
+      <w:r>
+        <w:t xml:space="preserve"> </w:t>
       </w:r>
     </w:p>
     <w:p>
-      <w:r>
-        <w:t>Bước 4: Cấu hình route</w:t>
-      </w:r>
-      <w:r>
-        <w:t>r và xây dựng cơ chế tải Layout cho dự án ( Tạo thêm thư mục routes, Pages, components / Layout các kiểu)</w:t>
+      <w:proofErr w:type="spellStart"/>
+      <w:r>
+        <w:t>Bước</w:t>
+      </w:r>
+      <w:proofErr w:type="spellEnd"/>
+      <w:r>
+        <w:t xml:space="preserve"> 4: </w:t>
+      </w:r>
+      <w:proofErr w:type="spellStart"/>
+      <w:r>
+        <w:t>Cấu</w:t>
+      </w:r>
+      <w:proofErr w:type="spellEnd"/>
+      <w:r>
+        <w:t xml:space="preserve"> </w:t>
+      </w:r>
+      <w:proofErr w:type="spellStart"/>
+      <w:r>
+        <w:t>hình</w:t>
+      </w:r>
+      <w:proofErr w:type="spellEnd"/>
+      <w:r>
+        <w:t xml:space="preserve"> route</w:t>
+      </w:r>
+      <w:r>
+        <w:t xml:space="preserve">r </w:t>
+      </w:r>
+      <w:proofErr w:type="spellStart"/>
+      <w:r>
+        <w:t>và</w:t>
+      </w:r>
+      <w:proofErr w:type="spellEnd"/>
+      <w:r>
+        <w:t xml:space="preserve"> </w:t>
+      </w:r>
+      <w:proofErr w:type="spellStart"/>
+      <w:r>
+        <w:t>xây</w:t>
+      </w:r>
+      <w:proofErr w:type="spellEnd"/>
+      <w:r>
+        <w:t xml:space="preserve"> </w:t>
+      </w:r>
+      <w:proofErr w:type="spellStart"/>
+      <w:r>
+        <w:t>dựng</w:t>
+      </w:r>
+      <w:proofErr w:type="spellEnd"/>
+      <w:r>
+        <w:t xml:space="preserve"> </w:t>
+      </w:r>
+      <w:proofErr w:type="spellStart"/>
+      <w:r>
+        <w:t>cơ</w:t>
+      </w:r>
+      <w:proofErr w:type="spellEnd"/>
+      <w:r>
+        <w:t xml:space="preserve"> </w:t>
+      </w:r>
+      <w:proofErr w:type="spellStart"/>
+      <w:r>
+        <w:t>chế</w:t>
+      </w:r>
+      <w:proofErr w:type="spellEnd"/>
+      <w:r>
+        <w:t xml:space="preserve"> </w:t>
+      </w:r>
+      <w:proofErr w:type="spellStart"/>
+      <w:r>
+        <w:t>tải</w:t>
+      </w:r>
+      <w:proofErr w:type="spellEnd"/>
+      <w:r>
+        <w:t xml:space="preserve"> Layout </w:t>
+      </w:r>
+      <w:proofErr w:type="spellStart"/>
+      <w:r>
+        <w:t>cho</w:t>
+      </w:r>
+      <w:proofErr w:type="spellEnd"/>
+      <w:r>
+        <w:t xml:space="preserve"> </w:t>
+      </w:r>
+      <w:proofErr w:type="spellStart"/>
+      <w:r>
+        <w:t>dự</w:t>
+      </w:r>
+      <w:proofErr w:type="spellEnd"/>
+      <w:r>
+        <w:t xml:space="preserve"> </w:t>
+      </w:r>
+      <w:proofErr w:type="spellStart"/>
+      <w:r>
+        <w:t>án</w:t>
+      </w:r>
+      <w:proofErr w:type="spellEnd"/>
+      <w:r>
+        <w:t xml:space="preserve"> </w:t>
+      </w:r>
+      <w:proofErr w:type="gramStart"/>
+      <w:r>
+        <w:t xml:space="preserve">( </w:t>
+      </w:r>
+      <w:proofErr w:type="spellStart"/>
+      <w:r>
+        <w:t>Tạo</w:t>
+      </w:r>
+      <w:proofErr w:type="spellEnd"/>
+      <w:proofErr w:type="gramEnd"/>
+      <w:r>
+        <w:t xml:space="preserve"> </w:t>
+      </w:r>
+      <w:proofErr w:type="spellStart"/>
+      <w:r>
+        <w:t>thêm</w:t>
+      </w:r>
+      <w:proofErr w:type="spellEnd"/>
+      <w:r>
+        <w:t xml:space="preserve"> </w:t>
+      </w:r>
+      <w:proofErr w:type="spellStart"/>
+      <w:r>
+        <w:t>thư</w:t>
+      </w:r>
+      <w:proofErr w:type="spellEnd"/>
+      <w:r>
+        <w:t xml:space="preserve"> </w:t>
+      </w:r>
+      <w:proofErr w:type="spellStart"/>
+      <w:r>
+        <w:t>mục</w:t>
+      </w:r>
+      <w:proofErr w:type="spellEnd"/>
+      <w:r>
+        <w:t xml:space="preserve"> routes, Pages, components / Layout </w:t>
+      </w:r>
+      <w:proofErr w:type="spellStart"/>
+      <w:r>
+        <w:t>các</w:t>
+      </w:r>
+      <w:proofErr w:type="spellEnd"/>
+      <w:r>
+        <w:t xml:space="preserve"> </w:t>
+      </w:r>
+      <w:proofErr w:type="spellStart"/>
+      <w:r>
+        <w:t>kiểu</w:t>
+      </w:r>
+      <w:proofErr w:type="spellEnd"/>
+      <w:r>
+        <w:t>)</w:t>
       </w:r>
     </w:p>
     <w:p>
@@ -45,8 +371,61 @@
           <w:numId w:val="2"/>
         </w:numPr>
       </w:pPr>
-      <w:r>
-        <w:t>Phím tắt để xóa những thứ k cần import: Alt + Shift + O</w:t>
+      <w:proofErr w:type="spellStart"/>
+      <w:r>
+        <w:t>Phím</w:t>
+      </w:r>
+      <w:proofErr w:type="spellEnd"/>
+      <w:r>
+        <w:t xml:space="preserve"> </w:t>
+      </w:r>
+      <w:proofErr w:type="spellStart"/>
+      <w:r>
+        <w:t>tắt</w:t>
+      </w:r>
+      <w:proofErr w:type="spellEnd"/>
+      <w:r>
+        <w:t xml:space="preserve"> </w:t>
+      </w:r>
+      <w:proofErr w:type="spellStart"/>
+      <w:r>
+        <w:t>để</w:t>
+      </w:r>
+      <w:proofErr w:type="spellEnd"/>
+      <w:r>
+        <w:t xml:space="preserve"> </w:t>
+      </w:r>
+      <w:proofErr w:type="spellStart"/>
+      <w:r>
+        <w:t>xóa</w:t>
+      </w:r>
+      <w:proofErr w:type="spellEnd"/>
+      <w:r>
+        <w:t xml:space="preserve"> </w:t>
+      </w:r>
+      <w:proofErr w:type="spellStart"/>
+      <w:r>
+        <w:t>những</w:t>
+      </w:r>
+      <w:proofErr w:type="spellEnd"/>
+      <w:r>
+        <w:t xml:space="preserve"> </w:t>
+      </w:r>
+      <w:proofErr w:type="spellStart"/>
+      <w:r>
+        <w:t>thứ</w:t>
+      </w:r>
+      <w:proofErr w:type="spellEnd"/>
+      <w:r>
+        <w:t xml:space="preserve"> k </w:t>
+      </w:r>
+      <w:proofErr w:type="spellStart"/>
+      <w:r>
+        <w:t>cần</w:t>
+      </w:r>
+      <w:proofErr w:type="spellEnd"/>
+      <w:r>
+        <w:t xml:space="preserve"> import: Alt + Shift + O</w:t>
       </w:r>
     </w:p>
     <w:p>
@@ -62,7 +441,159 @@
         </w:rPr>
       </w:pPr>
       <w:r>
-        <w:t xml:space="preserve">Khi một chuỗi hành động xảy ra liên tục nhưng chỉ muốn lấy hành động cuối cùng thì ta sử dụng </w:t>
+        <w:t xml:space="preserve">Khi </w:t>
+      </w:r>
+      <w:proofErr w:type="spellStart"/>
+      <w:r>
+        <w:t>một</w:t>
+      </w:r>
+      <w:proofErr w:type="spellEnd"/>
+      <w:r>
+        <w:t xml:space="preserve"> </w:t>
+      </w:r>
+      <w:proofErr w:type="spellStart"/>
+      <w:r>
+        <w:t>chuỗi</w:t>
+      </w:r>
+      <w:proofErr w:type="spellEnd"/>
+      <w:r>
+        <w:t xml:space="preserve"> </w:t>
+      </w:r>
+      <w:proofErr w:type="spellStart"/>
+      <w:r>
+        <w:t>hành</w:t>
+      </w:r>
+      <w:proofErr w:type="spellEnd"/>
+      <w:r>
+        <w:t xml:space="preserve"> </w:t>
+      </w:r>
+      <w:proofErr w:type="spellStart"/>
+      <w:r>
+        <w:t>động</w:t>
+      </w:r>
+      <w:proofErr w:type="spellEnd"/>
+      <w:r>
+        <w:t xml:space="preserve"> </w:t>
+      </w:r>
+      <w:proofErr w:type="spellStart"/>
+      <w:r>
+        <w:t>xảy</w:t>
+      </w:r>
+      <w:proofErr w:type="spellEnd"/>
+      <w:r>
+        <w:t xml:space="preserve"> </w:t>
+      </w:r>
+      <w:proofErr w:type="spellStart"/>
+      <w:r>
+        <w:t>ra</w:t>
+      </w:r>
+      <w:proofErr w:type="spellEnd"/>
+      <w:r>
+        <w:t xml:space="preserve"> </w:t>
+      </w:r>
+      <w:proofErr w:type="spellStart"/>
+      <w:r>
+        <w:t>liên</w:t>
+      </w:r>
+      <w:proofErr w:type="spellEnd"/>
+      <w:r>
+        <w:t xml:space="preserve"> </w:t>
+      </w:r>
+      <w:proofErr w:type="spellStart"/>
+      <w:r>
+        <w:t>tục</w:t>
+      </w:r>
+      <w:proofErr w:type="spellEnd"/>
+      <w:r>
+        <w:t xml:space="preserve"> </w:t>
+      </w:r>
+      <w:proofErr w:type="spellStart"/>
+      <w:r>
+        <w:t>nhưng</w:t>
+      </w:r>
+      <w:proofErr w:type="spellEnd"/>
+      <w:r>
+        <w:t xml:space="preserve"> </w:t>
+      </w:r>
+      <w:proofErr w:type="spellStart"/>
+      <w:r>
+        <w:t>chỉ</w:t>
+      </w:r>
+      <w:proofErr w:type="spellEnd"/>
+      <w:r>
+        <w:t xml:space="preserve"> </w:t>
+      </w:r>
+      <w:proofErr w:type="spellStart"/>
+      <w:r>
+        <w:t>muốn</w:t>
+      </w:r>
+      <w:proofErr w:type="spellEnd"/>
+      <w:r>
+        <w:t xml:space="preserve"> </w:t>
+      </w:r>
+      <w:proofErr w:type="spellStart"/>
+      <w:r>
+        <w:t>lấy</w:t>
+      </w:r>
+      <w:proofErr w:type="spellEnd"/>
+      <w:r>
+        <w:t xml:space="preserve"> </w:t>
+      </w:r>
+      <w:proofErr w:type="spellStart"/>
+      <w:r>
+        <w:t>hành</w:t>
+      </w:r>
+      <w:proofErr w:type="spellEnd"/>
+      <w:r>
+        <w:t xml:space="preserve"> </w:t>
+      </w:r>
+      <w:proofErr w:type="spellStart"/>
+      <w:r>
+        <w:t>động</w:t>
+      </w:r>
+      <w:proofErr w:type="spellEnd"/>
+      <w:r>
+        <w:t xml:space="preserve"> </w:t>
+      </w:r>
+      <w:proofErr w:type="spellStart"/>
+      <w:r>
+        <w:t>cuối</w:t>
+      </w:r>
+      <w:proofErr w:type="spellEnd"/>
+      <w:r>
+        <w:t xml:space="preserve"> </w:t>
+      </w:r>
+      <w:proofErr w:type="spellStart"/>
+      <w:r>
+        <w:t>cùng</w:t>
+      </w:r>
+      <w:proofErr w:type="spellEnd"/>
+      <w:r>
+        <w:t xml:space="preserve"> </w:t>
+      </w:r>
+      <w:proofErr w:type="spellStart"/>
+      <w:r>
+        <w:t>thì</w:t>
+      </w:r>
+      <w:proofErr w:type="spellEnd"/>
+      <w:r>
+        <w:t xml:space="preserve"> ta </w:t>
+      </w:r>
+      <w:proofErr w:type="spellStart"/>
+      <w:r>
+        <w:t>sử</w:t>
+      </w:r>
+      <w:proofErr w:type="spellEnd"/>
+      <w:r>
+        <w:t xml:space="preserve"> </w:t>
+      </w:r>
+      <w:proofErr w:type="spellStart"/>
+      <w:r>
+        <w:t>dụng</w:t>
+      </w:r>
+      <w:proofErr w:type="spellEnd"/>
+      <w:r>
+        <w:t xml:space="preserve"> </w:t>
       </w:r>
       <w:r>
         <w:rPr>
@@ -81,18 +612,271 @@
         </w:numPr>
       </w:pPr>
       <w:r>
-        <w:t xml:space="preserve">Khi nhận input từ người dùng rồi thực hiện fetch API thì nên thêm hàm </w:t>
+        <w:t xml:space="preserve">Khi </w:t>
+      </w:r>
+      <w:proofErr w:type="spellStart"/>
+      <w:r>
+        <w:t>nhận</w:t>
+      </w:r>
+      <w:proofErr w:type="spellEnd"/>
+      <w:r>
+        <w:t xml:space="preserve"> input </w:t>
+      </w:r>
+      <w:proofErr w:type="spellStart"/>
+      <w:r>
+        <w:t>từ</w:t>
+      </w:r>
+      <w:proofErr w:type="spellEnd"/>
+      <w:r>
+        <w:t xml:space="preserve"> </w:t>
+      </w:r>
+      <w:proofErr w:type="spellStart"/>
+      <w:r>
+        <w:t>người</w:t>
+      </w:r>
+      <w:proofErr w:type="spellEnd"/>
+      <w:r>
+        <w:t xml:space="preserve"> </w:t>
+      </w:r>
+      <w:proofErr w:type="spellStart"/>
+      <w:r>
+        <w:t>dùng</w:t>
+      </w:r>
+      <w:proofErr w:type="spellEnd"/>
+      <w:r>
+        <w:t xml:space="preserve"> </w:t>
+      </w:r>
+      <w:proofErr w:type="spellStart"/>
+      <w:r>
+        <w:t>rồi</w:t>
+      </w:r>
+      <w:proofErr w:type="spellEnd"/>
+      <w:r>
+        <w:t xml:space="preserve"> </w:t>
+      </w:r>
+      <w:proofErr w:type="spellStart"/>
+      <w:r>
+        <w:t>thực</w:t>
+      </w:r>
+      <w:proofErr w:type="spellEnd"/>
+      <w:r>
+        <w:t xml:space="preserve"> </w:t>
+      </w:r>
+      <w:proofErr w:type="spellStart"/>
+      <w:r>
+        <w:t>hiện</w:t>
+      </w:r>
+      <w:proofErr w:type="spellEnd"/>
+      <w:r>
+        <w:t xml:space="preserve"> fetch API </w:t>
+      </w:r>
+      <w:proofErr w:type="spellStart"/>
+      <w:r>
+        <w:t>thì</w:t>
+      </w:r>
+      <w:proofErr w:type="spellEnd"/>
+      <w:r>
+        <w:t xml:space="preserve"> </w:t>
+      </w:r>
+      <w:proofErr w:type="spellStart"/>
+      <w:r>
+        <w:t>nên</w:t>
+      </w:r>
+      <w:proofErr w:type="spellEnd"/>
+      <w:r>
+        <w:t xml:space="preserve"> </w:t>
+      </w:r>
+      <w:proofErr w:type="spellStart"/>
+      <w:r>
+        <w:t>thêm</w:t>
+      </w:r>
+      <w:proofErr w:type="spellEnd"/>
+      <w:r>
+        <w:t xml:space="preserve"> </w:t>
+      </w:r>
+      <w:proofErr w:type="spellStart"/>
+      <w:r>
+        <w:t>hàm</w:t>
+      </w:r>
+      <w:proofErr w:type="spellEnd"/>
+      <w:r>
+        <w:t xml:space="preserve"> </w:t>
       </w:r>
       <w:r>
         <w:rPr>
           <w:b/>
           <w:bCs/>
         </w:rPr>
-        <w:t>“encodeURIComponent(value)”</w:t>
-      </w:r>
-      <w:r>
-        <w:t xml:space="preserve"> để biến những ký tự người dùng nhập đã quy định có sẵn trong URL thành chuỗi hash, khiến API k bị lỗi</w:t>
-      </w:r>
+        <w:t>“</w:t>
+      </w:r>
+      <w:proofErr w:type="spellStart"/>
+      <w:r>
+        <w:rPr>
+          <w:b/>
+          <w:bCs/>
+        </w:rPr>
+        <w:t>encodeURIComponent</w:t>
+      </w:r>
+      <w:proofErr w:type="spellEnd"/>
+      <w:r>
+        <w:rPr>
+          <w:b/>
+          <w:bCs/>
+        </w:rPr>
+        <w:t>(value)”</w:t>
+      </w:r>
+      <w:r>
+        <w:t xml:space="preserve"> </w:t>
+      </w:r>
+      <w:proofErr w:type="spellStart"/>
+      <w:r>
+        <w:t>để</w:t>
+      </w:r>
+      <w:proofErr w:type="spellEnd"/>
+      <w:r>
+        <w:t xml:space="preserve"> </w:t>
+      </w:r>
+      <w:proofErr w:type="spellStart"/>
+      <w:r>
+        <w:t>biến</w:t>
+      </w:r>
+      <w:proofErr w:type="spellEnd"/>
+      <w:r>
+        <w:t xml:space="preserve"> </w:t>
+      </w:r>
+      <w:proofErr w:type="spellStart"/>
+      <w:r>
+        <w:t>những</w:t>
+      </w:r>
+      <w:proofErr w:type="spellEnd"/>
+      <w:r>
+        <w:t xml:space="preserve"> </w:t>
+      </w:r>
+      <w:proofErr w:type="spellStart"/>
+      <w:r>
+        <w:t>ký</w:t>
+      </w:r>
+      <w:proofErr w:type="spellEnd"/>
+      <w:r>
+        <w:t xml:space="preserve"> </w:t>
+      </w:r>
+      <w:proofErr w:type="spellStart"/>
+      <w:r>
+        <w:t>tự</w:t>
+      </w:r>
+      <w:proofErr w:type="spellEnd"/>
+      <w:r>
+        <w:t xml:space="preserve"> </w:t>
+      </w:r>
+      <w:proofErr w:type="spellStart"/>
+      <w:r>
+        <w:t>người</w:t>
+      </w:r>
+      <w:proofErr w:type="spellEnd"/>
+      <w:r>
+        <w:t xml:space="preserve"> </w:t>
+      </w:r>
+      <w:proofErr w:type="spellStart"/>
+      <w:r>
+        <w:t>dùng</w:t>
+      </w:r>
+      <w:proofErr w:type="spellEnd"/>
+      <w:r>
+        <w:t xml:space="preserve"> </w:t>
+      </w:r>
+      <w:proofErr w:type="spellStart"/>
+      <w:r>
+        <w:t>nhập</w:t>
+      </w:r>
+      <w:proofErr w:type="spellEnd"/>
+      <w:r>
+        <w:t xml:space="preserve"> </w:t>
+      </w:r>
+      <w:proofErr w:type="spellStart"/>
+      <w:r>
+        <w:t>đã</w:t>
+      </w:r>
+      <w:proofErr w:type="spellEnd"/>
+      <w:r>
+        <w:t xml:space="preserve"> </w:t>
+      </w:r>
+      <w:proofErr w:type="spellStart"/>
+      <w:r>
+        <w:t>quy</w:t>
+      </w:r>
+      <w:proofErr w:type="spellEnd"/>
+      <w:r>
+        <w:t xml:space="preserve"> </w:t>
+      </w:r>
+      <w:proofErr w:type="spellStart"/>
+      <w:r>
+        <w:t>định</w:t>
+      </w:r>
+      <w:proofErr w:type="spellEnd"/>
+      <w:r>
+        <w:t xml:space="preserve"> </w:t>
+      </w:r>
+      <w:proofErr w:type="spellStart"/>
+      <w:r>
+        <w:t>có</w:t>
+      </w:r>
+      <w:proofErr w:type="spellEnd"/>
+      <w:r>
+        <w:t xml:space="preserve"> </w:t>
+      </w:r>
+      <w:proofErr w:type="spellStart"/>
+      <w:r>
+        <w:t>sẵn</w:t>
+      </w:r>
+      <w:proofErr w:type="spellEnd"/>
+      <w:r>
+        <w:t xml:space="preserve"> </w:t>
+      </w:r>
+      <w:proofErr w:type="spellStart"/>
+      <w:r>
+        <w:t>trong</w:t>
+      </w:r>
+      <w:proofErr w:type="spellEnd"/>
+      <w:r>
+        <w:t xml:space="preserve"> URL </w:t>
+      </w:r>
+      <w:proofErr w:type="spellStart"/>
+      <w:r>
+        <w:t>thành</w:t>
+      </w:r>
+      <w:proofErr w:type="spellEnd"/>
+      <w:r>
+        <w:t xml:space="preserve"> </w:t>
+      </w:r>
+      <w:proofErr w:type="spellStart"/>
+      <w:r>
+        <w:t>chuỗi</w:t>
+      </w:r>
+      <w:proofErr w:type="spellEnd"/>
+      <w:r>
+        <w:t xml:space="preserve"> hash, </w:t>
+      </w:r>
+      <w:proofErr w:type="spellStart"/>
+      <w:r>
+        <w:t>khiến</w:t>
+      </w:r>
+      <w:proofErr w:type="spellEnd"/>
+      <w:r>
+        <w:t xml:space="preserve"> API k </w:t>
+      </w:r>
+      <w:proofErr w:type="spellStart"/>
+      <w:r>
+        <w:t>bị</w:t>
+      </w:r>
+      <w:proofErr w:type="spellEnd"/>
+      <w:r>
+        <w:t xml:space="preserve"> </w:t>
+      </w:r>
+      <w:proofErr w:type="spellStart"/>
+      <w:r>
+        <w:t>lỗi</w:t>
+      </w:r>
+      <w:proofErr w:type="spellEnd"/>
     </w:p>
     <w:p>
       <w:pPr>
@@ -102,8 +886,261 @@
           <w:numId w:val="2"/>
         </w:numPr>
       </w:pPr>
-      <w:r>
-        <w:t>Muốn css scrollbar cho web thì vô trong body, chỉnh overflow-y: overlay để thanh cuộn nổi lên trên, sau đó muốn copy scrollbar của cái web nào thì vô body của web đó rồi kéo xuống phần pseudo-scroll để copy hết mấy cái css scroll</w:t>
+      <w:proofErr w:type="spellStart"/>
+      <w:r>
+        <w:t>Muốn</w:t>
+      </w:r>
+      <w:proofErr w:type="spellEnd"/>
+      <w:r>
+        <w:t xml:space="preserve"> </w:t>
+      </w:r>
+      <w:proofErr w:type="spellStart"/>
+      <w:r>
+        <w:t>css</w:t>
+      </w:r>
+      <w:proofErr w:type="spellEnd"/>
+      <w:r>
+        <w:t xml:space="preserve"> scrollbar </w:t>
+      </w:r>
+      <w:proofErr w:type="spellStart"/>
+      <w:r>
+        <w:t>cho</w:t>
+      </w:r>
+      <w:proofErr w:type="spellEnd"/>
+      <w:r>
+        <w:t xml:space="preserve"> web </w:t>
+      </w:r>
+      <w:proofErr w:type="spellStart"/>
+      <w:r>
+        <w:t>thì</w:t>
+      </w:r>
+      <w:proofErr w:type="spellEnd"/>
+      <w:r>
+        <w:t xml:space="preserve"> </w:t>
+      </w:r>
+      <w:proofErr w:type="spellStart"/>
+      <w:r>
+        <w:t>vô</w:t>
+      </w:r>
+      <w:proofErr w:type="spellEnd"/>
+      <w:r>
+        <w:t xml:space="preserve"> </w:t>
+      </w:r>
+      <w:proofErr w:type="spellStart"/>
+      <w:r>
+        <w:t>trong</w:t>
+      </w:r>
+      <w:proofErr w:type="spellEnd"/>
+      <w:r>
+        <w:t xml:space="preserve"> body, </w:t>
+      </w:r>
+      <w:proofErr w:type="spellStart"/>
+      <w:r>
+        <w:t>chỉnh</w:t>
+      </w:r>
+      <w:proofErr w:type="spellEnd"/>
+      <w:r>
+        <w:t xml:space="preserve"> overflow-y: overlay </w:t>
+      </w:r>
+      <w:proofErr w:type="spellStart"/>
+      <w:r>
+        <w:t>để</w:t>
+      </w:r>
+      <w:proofErr w:type="spellEnd"/>
+      <w:r>
+        <w:t xml:space="preserve"> </w:t>
+      </w:r>
+      <w:proofErr w:type="spellStart"/>
+      <w:r>
+        <w:t>thanh</w:t>
+      </w:r>
+      <w:proofErr w:type="spellEnd"/>
+      <w:r>
+        <w:t xml:space="preserve"> </w:t>
+      </w:r>
+      <w:proofErr w:type="spellStart"/>
+      <w:r>
+        <w:t>cuộn</w:t>
+      </w:r>
+      <w:proofErr w:type="spellEnd"/>
+      <w:r>
+        <w:t xml:space="preserve"> </w:t>
+      </w:r>
+      <w:proofErr w:type="spellStart"/>
+      <w:r>
+        <w:t>nổi</w:t>
+      </w:r>
+      <w:proofErr w:type="spellEnd"/>
+      <w:r>
+        <w:t xml:space="preserve"> </w:t>
+      </w:r>
+      <w:proofErr w:type="spellStart"/>
+      <w:r>
+        <w:t>lên</w:t>
+      </w:r>
+      <w:proofErr w:type="spellEnd"/>
+      <w:r>
+        <w:t xml:space="preserve"> </w:t>
+      </w:r>
+      <w:proofErr w:type="spellStart"/>
+      <w:r>
+        <w:t>trên</w:t>
+      </w:r>
+      <w:proofErr w:type="spellEnd"/>
+      <w:r>
+        <w:t xml:space="preserve">, </w:t>
+      </w:r>
+      <w:proofErr w:type="spellStart"/>
+      <w:r>
+        <w:t>sau</w:t>
+      </w:r>
+      <w:proofErr w:type="spellEnd"/>
+      <w:r>
+        <w:t xml:space="preserve"> </w:t>
+      </w:r>
+      <w:proofErr w:type="spellStart"/>
+      <w:r>
+        <w:t>đó</w:t>
+      </w:r>
+      <w:proofErr w:type="spellEnd"/>
+      <w:r>
+        <w:t xml:space="preserve"> </w:t>
+      </w:r>
+      <w:proofErr w:type="spellStart"/>
+      <w:r>
+        <w:t>muốn</w:t>
+      </w:r>
+      <w:proofErr w:type="spellEnd"/>
+      <w:r>
+        <w:t xml:space="preserve"> copy scrollbar </w:t>
+      </w:r>
+      <w:proofErr w:type="spellStart"/>
+      <w:r>
+        <w:t>của</w:t>
+      </w:r>
+      <w:proofErr w:type="spellEnd"/>
+      <w:r>
+        <w:t xml:space="preserve"> </w:t>
+      </w:r>
+      <w:proofErr w:type="spellStart"/>
+      <w:r>
+        <w:t>cái</w:t>
+      </w:r>
+      <w:proofErr w:type="spellEnd"/>
+      <w:r>
+        <w:t xml:space="preserve"> web </w:t>
+      </w:r>
+      <w:proofErr w:type="spellStart"/>
+      <w:r>
+        <w:t>nào</w:t>
+      </w:r>
+      <w:proofErr w:type="spellEnd"/>
+      <w:r>
+        <w:t xml:space="preserve"> </w:t>
+      </w:r>
+      <w:proofErr w:type="spellStart"/>
+      <w:r>
+        <w:t>thì</w:t>
+      </w:r>
+      <w:proofErr w:type="spellEnd"/>
+      <w:r>
+        <w:t xml:space="preserve"> </w:t>
+      </w:r>
+      <w:proofErr w:type="spellStart"/>
+      <w:r>
+        <w:t>vô</w:t>
+      </w:r>
+      <w:proofErr w:type="spellEnd"/>
+      <w:r>
+        <w:t xml:space="preserve"> body </w:t>
+      </w:r>
+      <w:proofErr w:type="spellStart"/>
+      <w:r>
+        <w:t>của</w:t>
+      </w:r>
+      <w:proofErr w:type="spellEnd"/>
+      <w:r>
+        <w:t xml:space="preserve"> web </w:t>
+      </w:r>
+      <w:proofErr w:type="spellStart"/>
+      <w:r>
+        <w:t>đó</w:t>
+      </w:r>
+      <w:proofErr w:type="spellEnd"/>
+      <w:r>
+        <w:t xml:space="preserve"> </w:t>
+      </w:r>
+      <w:proofErr w:type="spellStart"/>
+      <w:r>
+        <w:t>rồi</w:t>
+      </w:r>
+      <w:proofErr w:type="spellEnd"/>
+      <w:r>
+        <w:t xml:space="preserve"> </w:t>
+      </w:r>
+      <w:proofErr w:type="spellStart"/>
+      <w:r>
+        <w:t>kéo</w:t>
+      </w:r>
+      <w:proofErr w:type="spellEnd"/>
+      <w:r>
+        <w:t xml:space="preserve"> </w:t>
+      </w:r>
+      <w:proofErr w:type="spellStart"/>
+      <w:r>
+        <w:t>xuống</w:t>
+      </w:r>
+      <w:proofErr w:type="spellEnd"/>
+      <w:r>
+        <w:t xml:space="preserve"> </w:t>
+      </w:r>
+      <w:proofErr w:type="spellStart"/>
+      <w:r>
+        <w:t>phần</w:t>
+      </w:r>
+      <w:proofErr w:type="spellEnd"/>
+      <w:r>
+        <w:t xml:space="preserve"> pseudo-scroll </w:t>
+      </w:r>
+      <w:proofErr w:type="spellStart"/>
+      <w:r>
+        <w:t>để</w:t>
+      </w:r>
+      <w:proofErr w:type="spellEnd"/>
+      <w:r>
+        <w:t xml:space="preserve"> copy </w:t>
+      </w:r>
+      <w:proofErr w:type="spellStart"/>
+      <w:r>
+        <w:t>hết</w:t>
+      </w:r>
+      <w:proofErr w:type="spellEnd"/>
+      <w:r>
+        <w:t xml:space="preserve"> </w:t>
+      </w:r>
+      <w:proofErr w:type="spellStart"/>
+      <w:r>
+        <w:t>mấy</w:t>
+      </w:r>
+      <w:proofErr w:type="spellEnd"/>
+      <w:r>
+        <w:t xml:space="preserve"> </w:t>
+      </w:r>
+      <w:proofErr w:type="spellStart"/>
+      <w:r>
+        <w:t>cái</w:t>
+      </w:r>
+      <w:proofErr w:type="spellEnd"/>
+      <w:r>
+        <w:t xml:space="preserve"> </w:t>
+      </w:r>
+      <w:proofErr w:type="spellStart"/>
+      <w:r>
+        <w:t>css</w:t>
+      </w:r>
+      <w:proofErr w:type="spellEnd"/>
+      <w:r>
+        <w:t xml:space="preserve"> scroll</w:t>
       </w:r>
     </w:p>
     <w:p>
@@ -114,17 +1151,312 @@
           <w:numId w:val="2"/>
         </w:numPr>
       </w:pPr>
-      <w:r>
-        <w:t>Muốn lấy favicon của cái web nào thì gõ thêm /favicon.ico vào sau đường dẫn chính (home)</w:t>
+      <w:proofErr w:type="spellStart"/>
+      <w:r>
+        <w:t>Muốn</w:t>
+      </w:r>
+      <w:proofErr w:type="spellEnd"/>
+      <w:r>
+        <w:t xml:space="preserve"> </w:t>
+      </w:r>
+      <w:proofErr w:type="spellStart"/>
+      <w:r>
+        <w:t>lấy</w:t>
+      </w:r>
+      <w:proofErr w:type="spellEnd"/>
+      <w:r>
+        <w:t xml:space="preserve"> favicon </w:t>
+      </w:r>
+      <w:proofErr w:type="spellStart"/>
+      <w:r>
+        <w:t>của</w:t>
+      </w:r>
+      <w:proofErr w:type="spellEnd"/>
+      <w:r>
+        <w:t xml:space="preserve"> </w:t>
+      </w:r>
+      <w:proofErr w:type="spellStart"/>
+      <w:r>
+        <w:t>cái</w:t>
+      </w:r>
+      <w:proofErr w:type="spellEnd"/>
+      <w:r>
+        <w:t xml:space="preserve"> web </w:t>
+      </w:r>
+      <w:proofErr w:type="spellStart"/>
+      <w:r>
+        <w:t>nào</w:t>
+      </w:r>
+      <w:proofErr w:type="spellEnd"/>
+      <w:r>
+        <w:t xml:space="preserve"> </w:t>
+      </w:r>
+      <w:proofErr w:type="spellStart"/>
+      <w:r>
+        <w:t>thì</w:t>
+      </w:r>
+      <w:proofErr w:type="spellEnd"/>
+      <w:r>
+        <w:t xml:space="preserve"> </w:t>
+      </w:r>
+      <w:proofErr w:type="spellStart"/>
+      <w:r>
+        <w:t>gõ</w:t>
+      </w:r>
+      <w:proofErr w:type="spellEnd"/>
+      <w:r>
+        <w:t xml:space="preserve"> </w:t>
+      </w:r>
+      <w:proofErr w:type="spellStart"/>
+      <w:r>
+        <w:t>thêm</w:t>
+      </w:r>
+      <w:proofErr w:type="spellEnd"/>
+      <w:r>
+        <w:t xml:space="preserve"> /favicon.ico </w:t>
+      </w:r>
+      <w:proofErr w:type="spellStart"/>
+      <w:r>
+        <w:t>vào</w:t>
+      </w:r>
+      <w:proofErr w:type="spellEnd"/>
+      <w:r>
+        <w:t xml:space="preserve"> </w:t>
+      </w:r>
+      <w:proofErr w:type="spellStart"/>
+      <w:r>
+        <w:t>sau</w:t>
+      </w:r>
+      <w:proofErr w:type="spellEnd"/>
+      <w:r>
+        <w:t xml:space="preserve"> </w:t>
+      </w:r>
+      <w:proofErr w:type="spellStart"/>
+      <w:r>
+        <w:t>đường</w:t>
+      </w:r>
+      <w:proofErr w:type="spellEnd"/>
+      <w:r>
+        <w:t xml:space="preserve"> </w:t>
+      </w:r>
+      <w:proofErr w:type="spellStart"/>
+      <w:r>
+        <w:t>dẫn</w:t>
+      </w:r>
+      <w:proofErr w:type="spellEnd"/>
+      <w:r>
+        <w:t xml:space="preserve"> </w:t>
+      </w:r>
+      <w:proofErr w:type="spellStart"/>
+      <w:r>
+        <w:t>chính</w:t>
+      </w:r>
+      <w:proofErr w:type="spellEnd"/>
+      <w:r>
+        <w:t xml:space="preserve"> (home)</w:t>
       </w:r>
     </w:p>
     <w:p>
-      <w:r>
-        <w:t xml:space="preserve">Ví dụ: </w:t>
-      </w:r>
-      <w:r>
-        <w:t>https://www.tiktok.com/favicon.ico</w:t>
-      </w:r>
+      <w:proofErr w:type="spellStart"/>
+      <w:r>
+        <w:t>Ví</w:t>
+      </w:r>
+      <w:proofErr w:type="spellEnd"/>
+      <w:r>
+        <w:t xml:space="preserve"> </w:t>
+      </w:r>
+      <w:proofErr w:type="spellStart"/>
+      <w:r>
+        <w:t>dụ</w:t>
+      </w:r>
+      <w:proofErr w:type="spellEnd"/>
+      <w:r>
+        <w:t xml:space="preserve">: </w:t>
+      </w:r>
+      <w:hyperlink r:id="rId5" w:history="1">
+        <w:r>
+          <w:rPr>
+            <w:rStyle w:val="Hyperlink"/>
+          </w:rPr>
+          <w:t>https://www.tiktok.com/favicon.ico</w:t>
+        </w:r>
+      </w:hyperlink>
+    </w:p>
+    <w:p>
+      <w:pPr>
+        <w:pStyle w:val="ListParagraph"/>
+        <w:numPr>
+          <w:ilvl w:val="0"/>
+          <w:numId w:val="2"/>
+        </w:numPr>
+      </w:pPr>
+      <w:proofErr w:type="spellStart"/>
+      <w:r>
+        <w:t>Nếu</w:t>
+      </w:r>
+      <w:proofErr w:type="spellEnd"/>
+      <w:r>
+        <w:t xml:space="preserve"> </w:t>
+      </w:r>
+      <w:proofErr w:type="spellStart"/>
+      <w:r>
+        <w:t>muốn</w:t>
+      </w:r>
+      <w:proofErr w:type="spellEnd"/>
+      <w:r>
+        <w:t xml:space="preserve"> component </w:t>
+      </w:r>
+      <w:proofErr w:type="spellStart"/>
+      <w:r>
+        <w:t>chỉ</w:t>
+      </w:r>
+      <w:proofErr w:type="spellEnd"/>
+      <w:r>
+        <w:t xml:space="preserve"> </w:t>
+      </w:r>
+      <w:proofErr w:type="spellStart"/>
+      <w:r>
+        <w:t>nhận</w:t>
+      </w:r>
+      <w:proofErr w:type="spellEnd"/>
+      <w:r>
+        <w:t xml:space="preserve"> </w:t>
+      </w:r>
+      <w:proofErr w:type="spellStart"/>
+      <w:r>
+        <w:t>vào</w:t>
+      </w:r>
+      <w:proofErr w:type="spellEnd"/>
+      <w:r>
+        <w:t xml:space="preserve"> 1 children </w:t>
+      </w:r>
+      <w:proofErr w:type="spellStart"/>
+      <w:r>
+        <w:t>duy</w:t>
+      </w:r>
+      <w:proofErr w:type="spellEnd"/>
+      <w:r>
+        <w:t xml:space="preserve"> </w:t>
+      </w:r>
+      <w:proofErr w:type="spellStart"/>
+      <w:r>
+        <w:t>nhất</w:t>
+      </w:r>
+      <w:proofErr w:type="spellEnd"/>
+      <w:r>
+        <w:t xml:space="preserve"> </w:t>
+      </w:r>
+      <w:proofErr w:type="spellStart"/>
+      <w:r>
+        <w:t>thì</w:t>
+      </w:r>
+      <w:proofErr w:type="spellEnd"/>
+      <w:r>
+        <w:t xml:space="preserve"> import React </w:t>
+      </w:r>
+      <w:proofErr w:type="spellStart"/>
+      <w:r>
+        <w:t>vào</w:t>
+      </w:r>
+      <w:proofErr w:type="spellEnd"/>
+      <w:r>
+        <w:t xml:space="preserve"> </w:t>
+      </w:r>
+      <w:proofErr w:type="spellStart"/>
+      <w:r>
+        <w:t>rồi</w:t>
+      </w:r>
+      <w:proofErr w:type="spellEnd"/>
+      <w:r>
+        <w:t xml:space="preserve"> </w:t>
+      </w:r>
+      <w:proofErr w:type="spellStart"/>
+      <w:r>
+        <w:t>phía</w:t>
+      </w:r>
+      <w:proofErr w:type="spellEnd"/>
+      <w:r>
+        <w:t xml:space="preserve"> </w:t>
+      </w:r>
+      <w:proofErr w:type="spellStart"/>
+      <w:r>
+        <w:t>dưới</w:t>
+      </w:r>
+      <w:proofErr w:type="spellEnd"/>
+      <w:r>
+        <w:t xml:space="preserve"> code </w:t>
+      </w:r>
+      <w:proofErr w:type="spellStart"/>
+      <w:r>
+        <w:t>như</w:t>
+      </w:r>
+      <w:proofErr w:type="spellEnd"/>
+      <w:r>
+        <w:t xml:space="preserve"> </w:t>
+      </w:r>
+      <w:proofErr w:type="spellStart"/>
+      <w:r>
+        <w:t>thế</w:t>
+      </w:r>
+      <w:proofErr w:type="spellEnd"/>
+      <w:r>
+        <w:t xml:space="preserve"> </w:t>
+      </w:r>
+      <w:proofErr w:type="spellStart"/>
+      <w:r>
+        <w:t>này</w:t>
+      </w:r>
+      <w:proofErr w:type="spellEnd"/>
+      <w:r>
+        <w:t>:</w:t>
+      </w:r>
+    </w:p>
+    <w:p>
+      <w:pPr>
+        <w:ind w:left="360"/>
+      </w:pPr>
+      <w:r>
+        <w:drawing>
+          <wp:inline distT="0" distB="0" distL="0" distR="0" wp14:anchorId="1C7DC58F" wp14:editId="2010D0D9">
+            <wp:extent cx="4896533" cy="2343477"/>
+            <wp:effectExtent l="0" t="0" r="0" b="0"/>
+            <wp:docPr id="1" name="Picture 1"/>
+            <wp:cNvGraphicFramePr>
+              <a:graphicFrameLocks xmlns:a="http://schemas.openxmlformats.org/drawingml/2006/main" noChangeAspect="1"/>
+            </wp:cNvGraphicFramePr>
+            <a:graphic xmlns:a="http://schemas.openxmlformats.org/drawingml/2006/main">
+              <a:graphicData uri="http://schemas.openxmlformats.org/drawingml/2006/picture">
+                <pic:pic xmlns:pic="http://schemas.openxmlformats.org/drawingml/2006/picture">
+                  <pic:nvPicPr>
+                    <pic:cNvPr id="1" name=""/>
+                    <pic:cNvPicPr/>
+                  </pic:nvPicPr>
+                  <pic:blipFill>
+                    <a:blip r:embed="rId6"/>
+                    <a:stretch>
+                      <a:fillRect/>
+                    </a:stretch>
+                  </pic:blipFill>
+                  <pic:spPr>
+                    <a:xfrm>
+                      <a:off x="0" y="0"/>
+                      <a:ext cx="4896533" cy="2343477"/>
+                    </a:xfrm>
+                    <a:prstGeom prst="rect">
+                      <a:avLst/>
+                    </a:prstGeom>
+                  </pic:spPr>
+                </pic:pic>
+              </a:graphicData>
+            </a:graphic>
+          </wp:inline>
+        </w:drawing>
+      </w:r>
+    </w:p>
+    <w:p>
+      <w:pPr>
+        <w:ind w:left="360"/>
+      </w:pPr>
     </w:p>
     <w:p/>
     <w:sectPr>
@@ -786,6 +2118,29 @@
       <w:contextualSpacing/>
     </w:pPr>
   </w:style>
+  <w:style w:type="character" w:styleId="Hyperlink">
+    <w:name w:val="Hyperlink"/>
+    <w:basedOn w:val="DefaultParagraphFont"/>
+    <w:uiPriority w:val="99"/>
+    <w:unhideWhenUsed/>
+    <w:rsid w:val="00087379"/>
+    <w:rPr>
+      <w:color w:val="0563C1" w:themeColor="hyperlink"/>
+      <w:u w:val="single"/>
+    </w:rPr>
+  </w:style>
+  <w:style w:type="character" w:styleId="UnresolvedMention">
+    <w:name w:val="Unresolved Mention"/>
+    <w:basedOn w:val="DefaultParagraphFont"/>
+    <w:uiPriority w:val="99"/>
+    <w:semiHidden/>
+    <w:unhideWhenUsed/>
+    <w:rsid w:val="00087379"/>
+    <w:rPr>
+      <w:color w:val="605E5C"/>
+      <w:shd w:val="clear" w:color="auto" w:fill="E1DFDD"/>
+    </w:rPr>
+  </w:style>
 </w:styles>
 </file>
 

</xml_diff>